<commit_message>
added lection3 for FiLP
</commit_message>
<xml_diff>
--- a/Функциональное и логическое программирование/Лекция 2.docx
+++ b/Функциональное и логическое программирование/Лекция 2.docx
@@ -13,18 +13,12 @@
         <w:t xml:space="preserve"> </w:t>
       </w:r>
       <w:r>
-        <w:rPr>
-          <w:lang w:val="en-US"/>
-        </w:rPr>
         <w:t>2</w:t>
       </w:r>
       <w:r>
         <w:t xml:space="preserve"> (</w:t>
       </w:r>
       <w:r>
-        <w:rPr>
-          <w:lang w:val="en-US"/>
-        </w:rPr>
         <w:t>16</w:t>
       </w:r>
       <w:r>
@@ -73,6 +67,9 @@
         <w:ind w:firstLine="0"/>
       </w:pPr>
       <w:r>
+        <w:rPr>
+          <w:noProof/>
+        </w:rPr>
         <w:drawing>
           <wp:inline distT="0" distB="0" distL="0" distR="0" wp14:anchorId="5528C675" wp14:editId="38E098B6">
             <wp:extent cx="6645910" cy="3042285"/>
@@ -125,6 +122,9 @@
         <w:ind w:firstLine="0"/>
       </w:pPr>
       <w:r>
+        <w:rPr>
+          <w:noProof/>
+        </w:rPr>
         <w:drawing>
           <wp:inline distT="0" distB="0" distL="0" distR="0" wp14:anchorId="51EFD74A" wp14:editId="42972968">
             <wp:extent cx="2385060" cy="3821319"/>
@@ -265,6 +265,76 @@
       <w:r>
         <w:t xml:space="preserve"> или они обрабатываются по-разному.</w:t>
       </w:r>
+      <w:r>
+        <w:t xml:space="preserve"> (</w:t>
+      </w:r>
+      <w:r>
+        <w:t xml:space="preserve">Например: </w:t>
+      </w:r>
+      <w:r>
+        <w:t xml:space="preserve">базисная функция </w:t>
+      </w:r>
+      <w:proofErr w:type="spellStart"/>
+      <w:r>
+        <w:rPr>
+          <w:lang w:val="en-US"/>
+        </w:rPr>
+        <w:t>cond</w:t>
+      </w:r>
+      <w:proofErr w:type="spellEnd"/>
+      <w:r>
+        <w:t>;</w:t>
+      </w:r>
+      <w:r>
+        <w:t xml:space="preserve"> в функции </w:t>
+      </w:r>
+      <w:r>
+        <w:rPr>
+          <w:lang w:val="en-US"/>
+        </w:rPr>
+        <w:t>if</w:t>
+      </w:r>
+      <w:r>
+        <w:t xml:space="preserve"> </w:t>
+      </w:r>
+      <w:r>
+        <w:t xml:space="preserve">3ий аргумент можно не указывать (будет </w:t>
+      </w:r>
+      <w:r>
+        <w:rPr>
+          <w:lang w:val="en-US"/>
+        </w:rPr>
+        <w:t>nil</w:t>
+      </w:r>
+      <w:r>
+        <w:t>)</w:t>
+      </w:r>
+      <w:r>
+        <w:t xml:space="preserve">; </w:t>
+      </w:r>
+      <w:r>
+        <w:rPr>
+          <w:lang w:val="en-US"/>
+        </w:rPr>
+        <w:t>and</w:t>
+      </w:r>
+      <w:r>
+        <w:t xml:space="preserve"> </w:t>
+      </w:r>
+      <w:r>
+        <w:t xml:space="preserve">и </w:t>
+      </w:r>
+      <w:r>
+        <w:rPr>
+          <w:lang w:val="en-US"/>
+        </w:rPr>
+        <w:t>or</w:t>
+      </w:r>
+      <w:bookmarkStart w:id="0" w:name="_GoBack"/>
+      <w:bookmarkEnd w:id="0"/>
+      <w:r>
+        <w:t>)</w:t>
+      </w:r>
     </w:p>
     <w:p>
       <w:pPr>
@@ -479,80 +549,71 @@
         <w:rPr>
           <w:lang w:val="en-US"/>
         </w:rPr>
-        <w:t>eval</w:t>
-      </w:r>
-      <w:r>
-        <w:rPr>
-          <w:lang w:val="en-US"/>
-        </w:rPr>
-        <w:t>uate</w:t>
+        <w:t>evaluate</w:t>
+      </w:r>
+      <w:r>
+        <w:t xml:space="preserve"> – </w:t>
+      </w:r>
+      <w:r>
+        <w:t>вычисли, запускается без нашего участия. Является интерпретатором.</w:t>
+      </w:r>
+      <w:r>
+        <w:t>)</w:t>
+      </w:r>
+      <w:r>
+        <w:t xml:space="preserve"> и </w:t>
+      </w:r>
+      <w:r>
+        <w:rPr>
+          <w:lang w:val="en-US"/>
+        </w:rPr>
+        <w:t>lambda</w:t>
+      </w:r>
+      <w:r>
+        <w:t xml:space="preserve"> (</w:t>
+      </w:r>
+      <w:r>
+        <w:t>базовый способ создания функций без имени</w:t>
+      </w:r>
+      <w:r>
+        <w:t xml:space="preserve"> – лямбда выражения</w:t>
+      </w:r>
+      <w:r>
+        <w:t>)</w:t>
+      </w:r>
+      <w:r>
+        <w:t>)</w:t>
+      </w:r>
+      <w:r>
+        <w:br/>
+      </w:r>
+      <w:r>
+        <w:t>*(</w:t>
+      </w:r>
+      <w:r>
+        <w:t>Лисп</w:t>
       </w:r>
       <w:r>
         <w:t xml:space="preserve"> </w:t>
       </w:r>
       <w:r>
-        <w:t xml:space="preserve">– </w:t>
-      </w:r>
-      <w:r>
-        <w:t>вычисли, запускается без нашего участия. Является интерпретатором.</w:t>
+        <w:t>написан на Лиспе</w:t>
       </w:r>
       <w:r>
         <w:t>)</w:t>
       </w:r>
       <w:r>
-        <w:t xml:space="preserve"> и </w:t>
-      </w:r>
-      <w:r>
-        <w:rPr>
-          <w:lang w:val="en-US"/>
-        </w:rPr>
-        <w:t>lambda</w:t>
-      </w:r>
-      <w:r>
-        <w:t xml:space="preserve"> (</w:t>
-      </w:r>
-      <w:r>
-        <w:t>базовый способ создания функций без имени</w:t>
-      </w:r>
-      <w:r>
-        <w:t xml:space="preserve"> – лямбда выражения</w:t>
-      </w:r>
-      <w:r>
-        <w:t>)</w:t>
-      </w:r>
-      <w:r>
-        <w:t>)</w:t>
+        <w:t xml:space="preserve"> </w:t>
       </w:r>
       <w:r>
         <w:br/>
       </w:r>
       <w:r>
-        <w:t>*(</w:t>
-      </w:r>
-      <w:r>
-        <w:t>Лисп</w:t>
-      </w:r>
-      <w:r>
-        <w:t xml:space="preserve"> </w:t>
-      </w:r>
-      <w:r>
-        <w:t>написан на Лиспе</w:t>
-      </w:r>
-      <w:r>
-        <w:t>)</w:t>
-      </w:r>
-      <w:r>
-        <w:t xml:space="preserve"> </w:t>
+        <w:lastRenderedPageBreak/>
+        <w:t xml:space="preserve">*(Лисп – это обработчик списков) </w:t>
       </w:r>
       <w:r>
         <w:br/>
-        <w:t xml:space="preserve">*(Лисп – это обработчик списков) </w:t>
-      </w:r>
-      <w:r>
-        <w:br/>
-      </w:r>
-      <w:r>
-        <w:lastRenderedPageBreak/>
         <w:t>*(</w:t>
       </w:r>
       <w:r>
@@ -620,6 +681,9 @@
         </w:rPr>
         <w:t>…??</w:t>
       </w:r>
+      <w:r>
+        <w:t xml:space="preserve"> И все остальные</w:t>
+      </w:r>
     </w:p>
     <w:p>
       <w:pPr>
@@ -708,10 +772,7 @@
         <w:ind w:firstLine="0"/>
       </w:pPr>
       <w:r>
-        <w:t>лямбда-выражение</w:t>
-      </w:r>
-      <w:r>
-        <w:t xml:space="preserve"> = </w:t>
+        <w:t xml:space="preserve">лямбда-выражение = </w:t>
       </w:r>
       <w:r>
         <w:t>(</w:t>
@@ -838,708 +899,681 @@
         <w:t>)</w:t>
       </w:r>
       <w:r>
+        <w:t xml:space="preserve"> (</w:t>
+      </w:r>
+      <w:r>
+        <w:t>форма</w:t>
+      </w:r>
+      <w:r>
+        <w:t>)</w:t>
+      </w:r>
+      <w:r>
+        <w:t>)</w:t>
+      </w:r>
+    </w:p>
+    <w:p>
+      <w:pPr>
+        <w:ind w:firstLine="0"/>
+      </w:pPr>
+      <w:r>
+        <w:t>*(</w:t>
+      </w:r>
+      <w:r>
+        <w:t>лучше использовать лямбда определение – выгодней (по памяти скорости?)</w:t>
+      </w:r>
+      <w:r>
+        <w:t>)</w:t>
+      </w:r>
+    </w:p>
+    <w:p>
+      <w:pPr>
+        <w:pStyle w:val="3"/>
+      </w:pPr>
+      <w:r>
+        <w:t>Специальная ф</w:t>
+      </w:r>
+      <w:r>
+        <w:t xml:space="preserve">ункция </w:t>
+      </w:r>
+      <w:r>
+        <w:rPr>
+          <w:lang w:val="en-US"/>
+        </w:rPr>
+        <w:t>let</w:t>
+      </w:r>
+    </w:p>
+    <w:p>
+      <w:r>
+        <w:t xml:space="preserve">Аналог лямбда-определения. </w:t>
+      </w:r>
+      <w:proofErr w:type="gramStart"/>
+      <w:r>
+        <w:t>?Только</w:t>
+      </w:r>
+      <w:proofErr w:type="gramEnd"/>
+      <w:r>
+        <w:t xml:space="preserve"> связывание … параметров вынесено в начало?</w:t>
+      </w:r>
+    </w:p>
+    <w:p>
+      <w:pPr>
+        <w:ind w:firstLine="0"/>
+      </w:pPr>
+      <w:r>
+        <w:t>(</w:t>
+      </w:r>
+      <w:r>
+        <w:rPr>
+          <w:lang w:val="en-US"/>
+        </w:rPr>
+        <w:t>let</w:t>
+      </w:r>
+      <w:r>
+        <w:t xml:space="preserve"> (</w:t>
+      </w:r>
+      <w:r>
+        <w:rPr>
+          <w:lang w:val="en-US"/>
+        </w:rPr>
+        <w:t>x</w:t>
+      </w:r>
+      <w:r>
+        <w:t xml:space="preserve">1 </w:t>
+      </w:r>
+      <w:r>
+        <w:rPr>
+          <w:lang w:val="en-US"/>
+        </w:rPr>
+        <w:t>p</w:t>
+      </w:r>
+      <w:r>
+        <w:t>1) (</w:t>
+      </w:r>
+      <w:r>
+        <w:rPr>
+          <w:lang w:val="en-US"/>
+        </w:rPr>
+        <w:t>x</w:t>
+      </w:r>
+      <w:r>
+        <w:t xml:space="preserve">2 </w:t>
+      </w:r>
+      <w:r>
+        <w:rPr>
+          <w:lang w:val="en-US"/>
+        </w:rPr>
+        <w:t>p</w:t>
+      </w:r>
+      <w:r>
+        <w:t>2) … (</w:t>
+      </w:r>
+      <w:proofErr w:type="spellStart"/>
+      <w:r>
+        <w:rPr>
+          <w:lang w:val="en-US"/>
+        </w:rPr>
+        <w:t>xk</w:t>
+      </w:r>
+      <w:proofErr w:type="spellEnd"/>
+      <w:r>
         <w:t xml:space="preserve"> </w:t>
       </w:r>
       <w:r>
-        <w:t>(</w:t>
-      </w:r>
-      <w:r>
-        <w:t>форма</w:t>
+        <w:rPr>
+          <w:lang w:val="en-US"/>
+        </w:rPr>
+        <w:t>pk</w:t>
+      </w:r>
+      <w:r>
+        <w:t xml:space="preserve">) </w:t>
+      </w:r>
+      <w:r>
+        <w:rPr>
+          <w:lang w:val="en-US"/>
+        </w:rPr>
+        <w:t>e</w:t>
+      </w:r>
+      <w:r>
+        <w:t>) = ((</w:t>
+      </w:r>
+      <w:r>
+        <w:rPr>
+          <w:lang w:val="en-US"/>
+        </w:rPr>
+        <w:t>lambda</w:t>
+      </w:r>
+      <w:r>
+        <w:t xml:space="preserve"> (</w:t>
+      </w:r>
+      <w:r>
+        <w:rPr>
+          <w:lang w:val="en-US"/>
+        </w:rPr>
+        <w:t>x</w:t>
+      </w:r>
+      <w:r>
+        <w:t xml:space="preserve">1 </w:t>
+      </w:r>
+      <w:r>
+        <w:rPr>
+          <w:lang w:val="en-US"/>
+        </w:rPr>
+        <w:t>x</w:t>
+      </w:r>
+      <w:r>
+        <w:t xml:space="preserve">2 … </w:t>
+      </w:r>
+      <w:proofErr w:type="spellStart"/>
+      <w:r>
+        <w:rPr>
+          <w:lang w:val="en-US"/>
+        </w:rPr>
+        <w:t>xk</w:t>
+      </w:r>
+      <w:proofErr w:type="spellEnd"/>
+      <w:r>
+        <w:t xml:space="preserve">) </w:t>
+      </w:r>
+      <w:r>
+        <w:rPr>
+          <w:lang w:val="en-US"/>
+        </w:rPr>
+        <w:t>e</w:t>
+      </w:r>
+      <w:r>
+        <w:t xml:space="preserve">) </w:t>
+      </w:r>
+      <w:r>
+        <w:rPr>
+          <w:lang w:val="en-US"/>
+        </w:rPr>
+        <w:t>p</w:t>
+      </w:r>
+      <w:r>
+        <w:t xml:space="preserve">1 </w:t>
+      </w:r>
+      <w:r>
+        <w:rPr>
+          <w:lang w:val="en-US"/>
+        </w:rPr>
+        <w:t>p</w:t>
+      </w:r>
+      <w:r>
+        <w:t xml:space="preserve">2 … </w:t>
+      </w:r>
+      <w:r>
+        <w:rPr>
+          <w:lang w:val="en-US"/>
+        </w:rPr>
+        <w:t>p</w:t>
+      </w:r>
+      <w:r>
+        <w:t xml:space="preserve">3) = </w:t>
+      </w:r>
+      <w:r>
+        <w:t>лямбда</w:t>
+      </w:r>
+      <w:r>
+        <w:t>-</w:t>
+      </w:r>
+      <w:r>
+        <w:t>определение</w:t>
+      </w:r>
+    </w:p>
+    <w:p>
+      <w:pPr>
+        <w:pStyle w:val="3"/>
+      </w:pPr>
+      <w:proofErr w:type="gramStart"/>
+      <w:r>
+        <w:lastRenderedPageBreak/>
+        <w:t>?Ф</w:t>
+      </w:r>
+      <w:r>
+        <w:t>ункции</w:t>
+      </w:r>
+      <w:proofErr w:type="gramEnd"/>
+      <w:r>
+        <w:t>?</w:t>
+      </w:r>
+    </w:p>
+    <w:p>
+      <w:r>
+        <w:t>1-</w:t>
+      </w:r>
+      <w:r>
+        <w:t xml:space="preserve">ая группа селекторы: </w:t>
+      </w:r>
+      <w:r>
+        <w:rPr>
+          <w:lang w:val="en-US"/>
+        </w:rPr>
+        <w:t>car</w:t>
+      </w:r>
+      <w:r>
+        <w:t xml:space="preserve"> </w:t>
+      </w:r>
+      <w:r>
+        <w:t xml:space="preserve">и </w:t>
+      </w:r>
+      <w:proofErr w:type="spellStart"/>
+      <w:r>
+        <w:rPr>
+          <w:lang w:val="en-US"/>
+        </w:rPr>
+        <w:t>cdr</w:t>
+      </w:r>
+      <w:proofErr w:type="spellEnd"/>
+      <w:r>
+        <w:t xml:space="preserve"> – чистые функции (работают только со структурами)</w:t>
+      </w:r>
+    </w:p>
+    <w:p>
+      <w:r>
+        <w:t>*(В Лиспе всегда возвращается последнее вычисленное значение)</w:t>
+      </w:r>
+    </w:p>
+    <w:p>
+      <w:r>
+        <w:t>2-я группа конструкторы:</w:t>
+      </w:r>
+      <w:r>
+        <w:t xml:space="preserve"> </w:t>
+      </w:r>
+      <w:r>
+        <w:rPr>
+          <w:lang w:val="en-US"/>
+        </w:rPr>
+        <w:t>cons</w:t>
+      </w:r>
+      <w:r>
+        <w:t xml:space="preserve"> </w:t>
+      </w:r>
+      <w:r>
+        <w:t xml:space="preserve">и </w:t>
+      </w:r>
+      <w:r>
+        <w:rPr>
+          <w:lang w:val="en-US"/>
+        </w:rPr>
+        <w:t>list</w:t>
+      </w:r>
+    </w:p>
+    <w:p>
+      <w:r>
+        <w:t xml:space="preserve">Функция </w:t>
+      </w:r>
+      <w:r>
+        <w:rPr>
+          <w:lang w:val="en-US"/>
+        </w:rPr>
+        <w:t>cons</w:t>
+      </w:r>
+      <w:r>
+        <w:t xml:space="preserve"> – </w:t>
+      </w:r>
+      <w:r>
+        <w:t xml:space="preserve">предназначена для </w:t>
+      </w:r>
+      <w:r>
+        <w:t>того,</w:t>
+      </w:r>
+      <w:r>
+        <w:t xml:space="preserve"> чтобы создавать список, создаёт списковую ячейку.</w:t>
+      </w:r>
+      <w:r>
+        <w:t xml:space="preserve"> На вход всегда 2 аргумента (</w:t>
+      </w:r>
+      <w:r>
+        <w:rPr>
+          <w:lang w:val="en-US"/>
+        </w:rPr>
+        <w:t>s</w:t>
+      </w:r>
+      <w:r>
+        <w:t>-</w:t>
+      </w:r>
+      <w:r>
+        <w:t>выражения)</w:t>
+      </w:r>
+    </w:p>
+    <w:p>
+      <w:r>
+        <w:t xml:space="preserve">Функция </w:t>
+      </w:r>
+      <w:r>
+        <w:rPr>
+          <w:lang w:val="en-US"/>
+        </w:rPr>
+        <w:t>list</w:t>
+      </w:r>
+      <w:r>
+        <w:t xml:space="preserve"> (</w:t>
+      </w:r>
+      <w:r>
+        <w:t>не базисная</w:t>
       </w:r>
       <w:r>
         <w:t>)</w:t>
       </w:r>
       <w:r>
+        <w:t xml:space="preserve"> – всегда возвращает список, является формой (получает произвольное кол-во аргументов)</w:t>
+      </w:r>
+    </w:p>
+    <w:p>
+      <w:r>
+        <w:t>3-я группа предикаты:</w:t>
+      </w:r>
+    </w:p>
+    <w:p>
+      <w:r>
+        <w:t>*</w:t>
+      </w:r>
+      <w:r>
+        <w:t xml:space="preserve">(Всё что не </w:t>
+      </w:r>
+      <w:r>
+        <w:rPr>
+          <w:lang w:val="en-US"/>
+        </w:rPr>
+        <w:t>Nil</w:t>
+      </w:r>
+      <w:r>
+        <w:t xml:space="preserve">, </w:t>
+      </w:r>
+      <w:r>
+        <w:t xml:space="preserve">то </w:t>
+      </w:r>
+      <w:r>
+        <w:rPr>
+          <w:lang w:val="en-US"/>
+        </w:rPr>
+        <w:t>True</w:t>
+      </w:r>
+      <w:r>
         <w:t>)</w:t>
       </w:r>
-    </w:p>
-    <w:p>
-      <w:pPr>
-        <w:ind w:firstLine="0"/>
-      </w:pPr>
+      <w:r>
+        <w:t xml:space="preserve"> *(</w:t>
+      </w:r>
+      <w:r>
+        <w:t xml:space="preserve">Спец. символ </w:t>
+      </w:r>
+      <w:r>
+        <w:rPr>
+          <w:lang w:val="en-US"/>
+        </w:rPr>
+        <w:t>T</w:t>
+      </w:r>
+      <w:r>
+        <w:t xml:space="preserve"> </w:t>
+      </w:r>
+      <w:r>
+        <w:t xml:space="preserve">тоже </w:t>
+      </w:r>
+      <w:r>
+        <w:rPr>
+          <w:lang w:val="en-US"/>
+        </w:rPr>
+        <w:t>True</w:t>
+      </w:r>
+      <w:r>
+        <w:t>)</w:t>
+      </w:r>
+    </w:p>
+    <w:p>
+      <w:r>
+        <w:t xml:space="preserve">Функция </w:t>
+      </w:r>
+      <w:r>
+        <w:rPr>
+          <w:lang w:val="en-US"/>
+        </w:rPr>
+        <w:t>N</w:t>
+      </w:r>
+      <w:r>
+        <w:rPr>
+          <w:lang w:val="en-US"/>
+        </w:rPr>
+        <w:t>ull</w:t>
+      </w:r>
+      <w:r>
+        <w:t xml:space="preserve"> – </w:t>
+      </w:r>
+      <w:r>
+        <w:t>применима к структурам, пустая или непустая?</w:t>
+      </w:r>
+    </w:p>
+    <w:p>
+      <w:r>
+        <w:t xml:space="preserve">Функция </w:t>
+      </w:r>
+      <w:proofErr w:type="spellStart"/>
+      <w:r>
+        <w:rPr>
+          <w:lang w:val="en-US"/>
+        </w:rPr>
+        <w:t>listp</w:t>
+      </w:r>
+      <w:proofErr w:type="spellEnd"/>
+      <w:r>
+        <w:t xml:space="preserve"> – </w:t>
+      </w:r>
+      <w:r>
+        <w:t xml:space="preserve">список или не список (символ </w:t>
+      </w:r>
+      <w:r>
+        <w:rPr>
+          <w:lang w:val="en-US"/>
+        </w:rPr>
+        <w:t>p</w:t>
+      </w:r>
+      <w:r>
+        <w:t xml:space="preserve"> </w:t>
+      </w:r>
+      <w:r>
+        <w:t>в конце означает предикат)</w:t>
+      </w:r>
+    </w:p>
+    <w:p>
+      <w:r>
+        <w:t xml:space="preserve">Функция </w:t>
+      </w:r>
+      <w:proofErr w:type="spellStart"/>
+      <w:r>
+        <w:rPr>
+          <w:lang w:val="en-US"/>
+        </w:rPr>
+        <w:t>consp</w:t>
+      </w:r>
+      <w:proofErr w:type="spellEnd"/>
+      <w:r>
+        <w:t xml:space="preserve"> – </w:t>
+      </w:r>
+      <w:r>
+        <w:t>представлена ли структура списковой ячейкой</w:t>
+      </w:r>
+    </w:p>
+    <w:p>
+      <w:r>
+        <w:t>*(всё это одноаргументные функции)</w:t>
+      </w:r>
+      <w:r>
+        <w:t xml:space="preserve"> </w:t>
+      </w:r>
+    </w:p>
+    <w:p>
       <w:r>
         <w:t>*(</w:t>
       </w:r>
       <w:r>
-        <w:t>лучше использовать лямбда определение – выгодней (по памяти скорости?)</w:t>
+        <w:t>В Лиспе не дублируются данные</w:t>
       </w:r>
       <w:r>
         <w:t>)</w:t>
       </w:r>
     </w:p>
     <w:p>
+      <w:r>
+        <w:t xml:space="preserve">*(Есть понятие сеанс работы – во время него </w:t>
+      </w:r>
+      <w:r>
+        <w:t>можно</w:t>
+      </w:r>
+      <w:r>
+        <w:t xml:space="preserve"> расширять ядро…)</w:t>
+      </w:r>
+    </w:p>
+    <w:p>
+      <w:r>
+        <w:t xml:space="preserve">Функция </w:t>
+      </w:r>
+      <w:r>
+        <w:rPr>
+          <w:lang w:val="en-US"/>
+        </w:rPr>
+        <w:t>eq</w:t>
+      </w:r>
+      <w:r>
+        <w:t xml:space="preserve"> – это тоже самое или нет?</w:t>
+      </w:r>
+      <w:r>
+        <w:t xml:space="preserve"> (</w:t>
+      </w:r>
+      <w:r>
+        <w:rPr>
+          <w:lang w:val="en-US"/>
+        </w:rPr>
+        <w:t>equal</w:t>
+      </w:r>
+      <w:r>
+        <w:t>)</w:t>
+      </w:r>
+      <w:r>
+        <w:t xml:space="preserve"> -</w:t>
+      </w:r>
+      <w:r>
+        <w:t xml:space="preserve"> </w:t>
+      </w:r>
+      <w:r>
+        <w:t>чистая базисная функция с двумя аргументами,</w:t>
+      </w:r>
+      <w:r>
+        <w:t xml:space="preserve"> </w:t>
+      </w:r>
+      <w:r>
+        <w:t>работает с символьными атомами (сравнивает указатели на них)</w:t>
+      </w:r>
+      <w:r>
+        <w:t>. Не сравнивает числа.</w:t>
+      </w:r>
+    </w:p>
+    <w:p>
+      <w:r>
+        <w:t xml:space="preserve">Функция </w:t>
+      </w:r>
+      <w:proofErr w:type="spellStart"/>
+      <w:r>
+        <w:rPr>
+          <w:lang w:val="en-US"/>
+        </w:rPr>
+        <w:t>eql</w:t>
+      </w:r>
+      <w:proofErr w:type="spellEnd"/>
+      <w:r>
+        <w:t xml:space="preserve"> –</w:t>
+      </w:r>
+      <w:r>
+        <w:t xml:space="preserve"> </w:t>
+      </w:r>
+      <w:r>
+        <w:t>сравнивает атомы и числа (корректно сравнивает только числа одного типа) (часто используется во встроенных функциях)</w:t>
+      </w:r>
+    </w:p>
+    <w:p>
+      <w:r>
+        <w:t>Функция</w:t>
+      </w:r>
+      <w:r>
+        <w:t xml:space="preserve"> =</w:t>
+      </w:r>
+      <w:r>
+        <w:t xml:space="preserve"> </w:t>
+      </w:r>
+      <w:r>
+        <w:t>–</w:t>
+      </w:r>
+      <w:r>
+        <w:t xml:space="preserve"> применима только к числам</w:t>
+      </w:r>
+      <w:r>
+        <w:t xml:space="preserve"> (разных типов корректно)</w:t>
+      </w:r>
+    </w:p>
+    <w:p>
+      <w:r>
+        <w:t xml:space="preserve">Функция </w:t>
+      </w:r>
+      <w:r>
+        <w:rPr>
+          <w:lang w:val="en-US"/>
+        </w:rPr>
+        <w:t>equal</w:t>
+      </w:r>
+      <w:r>
+        <w:t xml:space="preserve"> – </w:t>
+      </w:r>
+      <w:r>
+        <w:t>сравнивает атомы и списки, но не сравнивает числа</w:t>
+      </w:r>
+    </w:p>
+    <w:p>
+      <w:r>
+        <w:t xml:space="preserve">Функция </w:t>
+      </w:r>
+      <w:proofErr w:type="spellStart"/>
+      <w:r>
+        <w:rPr>
+          <w:lang w:val="en-US"/>
+        </w:rPr>
+        <w:t>equalp</w:t>
+      </w:r>
+      <w:proofErr w:type="spellEnd"/>
+      <w:r>
+        <w:t xml:space="preserve"> – </w:t>
+      </w:r>
+      <w:r>
+        <w:t>сравнивает всё</w:t>
+      </w:r>
+    </w:p>
+    <w:p>
       <w:pPr>
         <w:pStyle w:val="3"/>
       </w:pPr>
       <w:r>
-        <w:t>Специальная ф</w:t>
-      </w:r>
-      <w:r>
-        <w:t xml:space="preserve">ункция </w:t>
-      </w:r>
-      <w:r>
-        <w:rPr>
-          <w:lang w:val="en-US"/>
-        </w:rPr>
-        <w:t>let</w:t>
-      </w:r>
-    </w:p>
-    <w:p>
-      <w:r>
-        <w:t xml:space="preserve">Аналог лямбда-определения. </w:t>
-      </w:r>
-      <w:proofErr w:type="gramStart"/>
-      <w:r>
-        <w:t>?Только</w:t>
-      </w:r>
-      <w:proofErr w:type="gramEnd"/>
-      <w:r>
-        <w:t xml:space="preserve"> связывание … параметров вынесено в начало?</w:t>
-      </w:r>
-    </w:p>
-    <w:p>
-      <w:pPr>
-        <w:ind w:firstLine="0"/>
-      </w:pPr>
-      <w:r>
-        <w:t>(</w:t>
-      </w:r>
-      <w:r>
-        <w:rPr>
-          <w:lang w:val="en-US"/>
-        </w:rPr>
-        <w:t>let</w:t>
-      </w:r>
-      <w:r>
-        <w:t xml:space="preserve"> (</w:t>
-      </w:r>
-      <w:r>
-        <w:rPr>
-          <w:lang w:val="en-US"/>
-        </w:rPr>
-        <w:t>x</w:t>
-      </w:r>
-      <w:r>
-        <w:t xml:space="preserve">1 </w:t>
-      </w:r>
-      <w:r>
-        <w:rPr>
-          <w:lang w:val="en-US"/>
-        </w:rPr>
-        <w:t>p</w:t>
-      </w:r>
-      <w:r>
-        <w:t xml:space="preserve">1) </w:t>
-      </w:r>
-      <w:r>
-        <w:t>(</w:t>
-      </w:r>
-      <w:r>
-        <w:rPr>
-          <w:lang w:val="en-US"/>
-        </w:rPr>
-        <w:t>x</w:t>
-      </w:r>
-      <w:r>
-        <w:t>2</w:t>
-      </w:r>
-      <w:r>
-        <w:t xml:space="preserve"> </w:t>
-      </w:r>
-      <w:r>
-        <w:rPr>
-          <w:lang w:val="en-US"/>
-        </w:rPr>
-        <w:t>p</w:t>
-      </w:r>
-      <w:r>
-        <w:t>2</w:t>
+        <w:lastRenderedPageBreak/>
+        <w:t>Заголовок?</w:t>
+      </w:r>
+    </w:p>
+    <w:p>
+      <w:r>
+        <w:t>*(</w:t>
+      </w:r>
+      <w:r>
+        <w:t xml:space="preserve">Если атом стоит первым в списке, то система по умолчанию работает с указателем </w:t>
+      </w:r>
+      <w:r>
+        <w:rPr>
+          <w:lang w:val="en-US"/>
+        </w:rPr>
+        <w:t>function</w:t>
       </w:r>
       <w:r>
         <w:t>)</w:t>
       </w:r>
-      <w:r>
-        <w:t xml:space="preserve"> … (</w:t>
-      </w:r>
-      <w:proofErr w:type="spellStart"/>
-      <w:r>
-        <w:rPr>
-          <w:lang w:val="en-US"/>
-        </w:rPr>
-        <w:t>xk</w:t>
-      </w:r>
-      <w:proofErr w:type="spellEnd"/>
-      <w:r>
-        <w:t xml:space="preserve"> </w:t>
-      </w:r>
-      <w:r>
-        <w:rPr>
-          <w:lang w:val="en-US"/>
-        </w:rPr>
-        <w:t>pk</w:t>
-      </w:r>
-      <w:r>
-        <w:t xml:space="preserve">) </w:t>
-      </w:r>
-      <w:r>
-        <w:rPr>
-          <w:lang w:val="en-US"/>
-        </w:rPr>
-        <w:t>e</w:t>
-      </w:r>
-      <w:r>
-        <w:t>) = ((</w:t>
-      </w:r>
-      <w:r>
-        <w:rPr>
-          <w:lang w:val="en-US"/>
-        </w:rPr>
-        <w:t>lambda</w:t>
-      </w:r>
-      <w:r>
-        <w:t xml:space="preserve"> (</w:t>
-      </w:r>
-      <w:r>
-        <w:rPr>
-          <w:lang w:val="en-US"/>
-        </w:rPr>
-        <w:t>x</w:t>
-      </w:r>
-      <w:r>
-        <w:t xml:space="preserve">1 </w:t>
-      </w:r>
-      <w:r>
-        <w:rPr>
-          <w:lang w:val="en-US"/>
-        </w:rPr>
-        <w:t>x</w:t>
-      </w:r>
-      <w:r>
-        <w:t xml:space="preserve">2 … </w:t>
-      </w:r>
-      <w:proofErr w:type="spellStart"/>
-      <w:r>
-        <w:rPr>
-          <w:lang w:val="en-US"/>
-        </w:rPr>
-        <w:t>xk</w:t>
-      </w:r>
-      <w:proofErr w:type="spellEnd"/>
-      <w:r>
-        <w:t xml:space="preserve">) </w:t>
-      </w:r>
-      <w:r>
-        <w:rPr>
-          <w:lang w:val="en-US"/>
-        </w:rPr>
-        <w:t>e</w:t>
-      </w:r>
-      <w:r>
-        <w:t xml:space="preserve">) </w:t>
-      </w:r>
-      <w:r>
-        <w:rPr>
-          <w:lang w:val="en-US"/>
-        </w:rPr>
-        <w:t>p</w:t>
-      </w:r>
-      <w:r>
-        <w:t xml:space="preserve">1 </w:t>
-      </w:r>
-      <w:r>
-        <w:rPr>
-          <w:lang w:val="en-US"/>
-        </w:rPr>
-        <w:t>p</w:t>
-      </w:r>
-      <w:r>
-        <w:t xml:space="preserve">2 … </w:t>
-      </w:r>
-      <w:r>
-        <w:rPr>
-          <w:lang w:val="en-US"/>
-        </w:rPr>
-        <w:t>p</w:t>
-      </w:r>
-      <w:r>
-        <w:t xml:space="preserve">3) </w:t>
-      </w:r>
-      <w:r>
-        <w:t xml:space="preserve">= </w:t>
-      </w:r>
-      <w:r>
-        <w:t>лямбда</w:t>
-      </w:r>
-      <w:r>
-        <w:t>-</w:t>
-      </w:r>
-      <w:r>
-        <w:t>определение</w:t>
-      </w:r>
-    </w:p>
-    <w:p>
-      <w:pPr>
-        <w:pStyle w:val="3"/>
-      </w:pPr>
-      <w:proofErr w:type="gramStart"/>
-      <w:r>
-        <w:t>?Ф</w:t>
-      </w:r>
-      <w:r>
-        <w:t>ункции</w:t>
-      </w:r>
-      <w:proofErr w:type="gramEnd"/>
-      <w:r>
-        <w:t>?</w:t>
-      </w:r>
-    </w:p>
-    <w:p>
-      <w:r>
-        <w:t>1-</w:t>
-      </w:r>
-      <w:r>
-        <w:t xml:space="preserve">ая группа селекторы: </w:t>
-      </w:r>
-      <w:r>
-        <w:rPr>
-          <w:lang w:val="en-US"/>
-        </w:rPr>
-        <w:t>car</w:t>
-      </w:r>
-      <w:r>
-        <w:t xml:space="preserve"> </w:t>
-      </w:r>
-      <w:r>
-        <w:t xml:space="preserve">и </w:t>
-      </w:r>
-      <w:proofErr w:type="spellStart"/>
-      <w:r>
-        <w:rPr>
-          <w:lang w:val="en-US"/>
-        </w:rPr>
-        <w:t>cdr</w:t>
-      </w:r>
-      <w:proofErr w:type="spellEnd"/>
-      <w:r>
-        <w:t xml:space="preserve"> – чистые функции (работают только со структурами)</w:t>
-      </w:r>
-    </w:p>
-    <w:p>
-      <w:r>
-        <w:lastRenderedPageBreak/>
-        <w:t>*(В Лиспе всегда возвращается последнее вычисленное значение)</w:t>
-      </w:r>
-    </w:p>
-    <w:p>
-      <w:r>
-        <w:t>2-я группа конструкторы:</w:t>
-      </w:r>
-      <w:r>
-        <w:t xml:space="preserve"> </w:t>
-      </w:r>
-      <w:r>
-        <w:rPr>
-          <w:lang w:val="en-US"/>
-        </w:rPr>
-        <w:t>cons</w:t>
-      </w:r>
-      <w:r>
-        <w:t xml:space="preserve"> </w:t>
-      </w:r>
-      <w:r>
-        <w:t xml:space="preserve">и </w:t>
-      </w:r>
-      <w:r>
-        <w:rPr>
-          <w:lang w:val="en-US"/>
-        </w:rPr>
-        <w:t>list</w:t>
-      </w:r>
-    </w:p>
-    <w:p>
-      <w:r>
-        <w:t xml:space="preserve">Функция </w:t>
-      </w:r>
-      <w:r>
-        <w:rPr>
-          <w:lang w:val="en-US"/>
-        </w:rPr>
-        <w:t>cons</w:t>
-      </w:r>
-      <w:r>
-        <w:t xml:space="preserve"> – </w:t>
-      </w:r>
-      <w:r>
-        <w:t xml:space="preserve">предназначена для </w:t>
-      </w:r>
-      <w:r>
-        <w:t>того,</w:t>
-      </w:r>
-      <w:r>
-        <w:t xml:space="preserve"> чтобы создавать список, создаёт списковую ячейку.</w:t>
-      </w:r>
-      <w:r>
-        <w:t xml:space="preserve"> На вход всегда 2 аргумента (</w:t>
-      </w:r>
-      <w:r>
-        <w:rPr>
-          <w:lang w:val="en-US"/>
-        </w:rPr>
-        <w:t>s</w:t>
-      </w:r>
-      <w:r>
-        <w:t>-</w:t>
-      </w:r>
-      <w:r>
-        <w:t>выражения)</w:t>
-      </w:r>
-    </w:p>
-    <w:p>
-      <w:r>
-        <w:t xml:space="preserve">Функция </w:t>
-      </w:r>
-      <w:r>
-        <w:rPr>
-          <w:lang w:val="en-US"/>
-        </w:rPr>
-        <w:t>list</w:t>
-      </w:r>
-      <w:r>
-        <w:t xml:space="preserve"> (</w:t>
-      </w:r>
-      <w:r>
-        <w:t>не базисная</w:t>
-      </w:r>
-      <w:r>
-        <w:t>)</w:t>
-      </w:r>
-      <w:r>
-        <w:t xml:space="preserve"> – всегда возвращает список, является формой (получает произвольное кол-во аргументов)</w:t>
-      </w:r>
-    </w:p>
-    <w:p>
-      <w:r>
-        <w:t>3-я группа предикаты:</w:t>
-      </w:r>
-    </w:p>
-    <w:p>
-      <w:r>
-        <w:t>*</w:t>
-      </w:r>
-      <w:r>
-        <w:t xml:space="preserve">(Всё что не </w:t>
-      </w:r>
-      <w:r>
-        <w:rPr>
-          <w:lang w:val="en-US"/>
-        </w:rPr>
-        <w:t>Nil</w:t>
-      </w:r>
-      <w:r>
-        <w:t xml:space="preserve">, </w:t>
-      </w:r>
-      <w:r>
-        <w:t xml:space="preserve">то </w:t>
-      </w:r>
-      <w:r>
-        <w:rPr>
-          <w:lang w:val="en-US"/>
-        </w:rPr>
-        <w:t>True</w:t>
-      </w:r>
-      <w:r>
-        <w:t>)</w:t>
-      </w:r>
-      <w:r>
-        <w:t xml:space="preserve"> *(</w:t>
-      </w:r>
-      <w:r>
-        <w:t xml:space="preserve">Спец. символ </w:t>
-      </w:r>
-      <w:r>
-        <w:rPr>
-          <w:lang w:val="en-US"/>
-        </w:rPr>
-        <w:t>T</w:t>
-      </w:r>
-      <w:r>
-        <w:t xml:space="preserve"> </w:t>
-      </w:r>
-      <w:r>
-        <w:t xml:space="preserve">тоже </w:t>
-      </w:r>
-      <w:r>
-        <w:rPr>
-          <w:lang w:val="en-US"/>
-        </w:rPr>
-        <w:t>True</w:t>
-      </w:r>
-      <w:r>
-        <w:t>)</w:t>
-      </w:r>
-    </w:p>
-    <w:p>
-      <w:r>
-        <w:t xml:space="preserve">Функция </w:t>
-      </w:r>
-      <w:r>
-        <w:rPr>
-          <w:lang w:val="en-US"/>
-        </w:rPr>
-        <w:t>N</w:t>
-      </w:r>
-      <w:r>
-        <w:rPr>
-          <w:lang w:val="en-US"/>
-        </w:rPr>
-        <w:t>ull</w:t>
-      </w:r>
-      <w:r>
-        <w:t xml:space="preserve"> – </w:t>
-      </w:r>
-      <w:r>
-        <w:t>применима к структурам, пустая или непустая?</w:t>
-      </w:r>
-    </w:p>
-    <w:p>
-      <w:r>
-        <w:t xml:space="preserve">Функция </w:t>
-      </w:r>
-      <w:proofErr w:type="spellStart"/>
-      <w:r>
-        <w:rPr>
-          <w:lang w:val="en-US"/>
-        </w:rPr>
-        <w:t>listp</w:t>
-      </w:r>
-      <w:proofErr w:type="spellEnd"/>
-      <w:r>
-        <w:t xml:space="preserve"> – </w:t>
-      </w:r>
-      <w:r>
-        <w:t xml:space="preserve">список или не список (символ </w:t>
-      </w:r>
-      <w:r>
-        <w:rPr>
-          <w:lang w:val="en-US"/>
-        </w:rPr>
-        <w:t>p</w:t>
-      </w:r>
-      <w:r>
-        <w:t xml:space="preserve"> </w:t>
-      </w:r>
-      <w:r>
-        <w:t>в конце означает предикат)</w:t>
-      </w:r>
-    </w:p>
-    <w:p>
-      <w:r>
-        <w:t xml:space="preserve">Функция </w:t>
-      </w:r>
-      <w:proofErr w:type="spellStart"/>
-      <w:r>
-        <w:rPr>
-          <w:lang w:val="en-US"/>
-        </w:rPr>
-        <w:t>consp</w:t>
-      </w:r>
-      <w:proofErr w:type="spellEnd"/>
-      <w:r>
-        <w:t xml:space="preserve"> – </w:t>
-      </w:r>
-      <w:r>
-        <w:t>представлена ли структура списковой ячейкой</w:t>
-      </w:r>
-    </w:p>
-    <w:p>
-      <w:r>
-        <w:t>*(всё это одноаргументные функции)</w:t>
-      </w:r>
-      <w:r>
-        <w:t xml:space="preserve"> </w:t>
-      </w:r>
-    </w:p>
-    <w:p>
-      <w:r>
-        <w:t>*(</w:t>
-      </w:r>
-      <w:r>
-        <w:t>В Лиспе не дублируются данные</w:t>
-      </w:r>
-      <w:r>
-        <w:t>)</w:t>
-      </w:r>
-    </w:p>
-    <w:p>
-      <w:r>
-        <w:t xml:space="preserve">*(Есть понятие сеанс работы – во время него </w:t>
-      </w:r>
-      <w:r>
-        <w:t>можно</w:t>
-      </w:r>
-      <w:r>
-        <w:t xml:space="preserve"> расширять ядро…)</w:t>
-      </w:r>
-    </w:p>
-    <w:p>
-      <w:r>
-        <w:t xml:space="preserve">Функция </w:t>
-      </w:r>
-      <w:r>
-        <w:rPr>
-          <w:lang w:val="en-US"/>
-        </w:rPr>
-        <w:t>eq</w:t>
-      </w:r>
-      <w:r>
-        <w:t xml:space="preserve"> – это тоже самое или нет?</w:t>
-      </w:r>
-      <w:r>
-        <w:t xml:space="preserve"> (</w:t>
-      </w:r>
-      <w:r>
-        <w:rPr>
-          <w:lang w:val="en-US"/>
-        </w:rPr>
-        <w:t>equal</w:t>
-      </w:r>
-      <w:r>
-        <w:t>)</w:t>
-      </w:r>
-      <w:r>
-        <w:t xml:space="preserve"> -</w:t>
-      </w:r>
-      <w:r>
-        <w:t xml:space="preserve"> </w:t>
-      </w:r>
-      <w:r>
-        <w:t>чистая базисная функция с двумя аргументами</w:t>
-      </w:r>
-      <w:r>
-        <w:t>,</w:t>
-      </w:r>
-      <w:r>
-        <w:t xml:space="preserve"> </w:t>
-      </w:r>
-      <w:r>
-        <w:t xml:space="preserve">работает с символьными атомами </w:t>
-      </w:r>
-      <w:r>
-        <w:t>(сравнивает указатели на них)</w:t>
-      </w:r>
-      <w:r>
-        <w:t>. Не сравнивает числа.</w:t>
-      </w:r>
-    </w:p>
-    <w:p>
-      <w:r>
-        <w:t xml:space="preserve">Функция </w:t>
-      </w:r>
-      <w:proofErr w:type="spellStart"/>
-      <w:r>
-        <w:rPr>
-          <w:lang w:val="en-US"/>
-        </w:rPr>
-        <w:t>eql</w:t>
-      </w:r>
-      <w:proofErr w:type="spellEnd"/>
-      <w:r>
-        <w:t xml:space="preserve"> –</w:t>
-      </w:r>
-      <w:r>
-        <w:t xml:space="preserve"> </w:t>
-      </w:r>
-      <w:r>
-        <w:t>сравнивает атомы и числа (корректно сравнивает только числа одного типа) (часто используется во встроенных функциях)</w:t>
-      </w:r>
-    </w:p>
-    <w:p>
-      <w:r>
-        <w:t>Функция</w:t>
-      </w:r>
-      <w:r>
-        <w:t xml:space="preserve"> =</w:t>
-      </w:r>
-      <w:r>
-        <w:t xml:space="preserve"> </w:t>
-      </w:r>
-      <w:r>
-        <w:t>–</w:t>
-      </w:r>
-      <w:r>
-        <w:t xml:space="preserve"> применима только к числам</w:t>
-      </w:r>
-      <w:r>
-        <w:t xml:space="preserve"> (разных типов корректно)</w:t>
-      </w:r>
-    </w:p>
-    <w:p>
-      <w:r>
-        <w:t xml:space="preserve">Функция </w:t>
-      </w:r>
-      <w:r>
-        <w:rPr>
-          <w:lang w:val="en-US"/>
-        </w:rPr>
-        <w:t>equal</w:t>
-      </w:r>
-      <w:r>
-        <w:t xml:space="preserve"> – </w:t>
-      </w:r>
-      <w:r>
-        <w:t>сравнивает атомы и списки, но не сравнивает числа</w:t>
-      </w:r>
-    </w:p>
-    <w:p>
-      <w:r>
-        <w:t xml:space="preserve">Функция </w:t>
-      </w:r>
-      <w:proofErr w:type="spellStart"/>
-      <w:r>
-        <w:rPr>
-          <w:lang w:val="en-US"/>
-        </w:rPr>
-        <w:t>equalp</w:t>
-      </w:r>
-      <w:proofErr w:type="spellEnd"/>
-      <w:r>
-        <w:rPr>
-          <w:lang w:val="en-US"/>
-        </w:rPr>
-        <w:t xml:space="preserve"> – </w:t>
-      </w:r>
-      <w:r>
-        <w:t>сравнивает всё</w:t>
-      </w:r>
-    </w:p>
-    <w:p>
-      <w:pPr>
-        <w:pStyle w:val="3"/>
-      </w:pPr>
-      <w:r>
-        <w:t>Заголовок?</w:t>
-      </w:r>
-    </w:p>
-    <w:p>
-      <w:r>
-        <w:t>*(</w:t>
-      </w:r>
-      <w:r>
-        <w:t xml:space="preserve">Если атом стоит первым в списке, то система по умолчанию работает с указателем </w:t>
-      </w:r>
-      <w:r>
-        <w:rPr>
-          <w:lang w:val="en-US"/>
-        </w:rPr>
-        <w:t>function</w:t>
-      </w:r>
-      <w:r>
-        <w:t>)</w:t>
-      </w:r>
-    </w:p>
-    <w:p>
-      <w:r>
-        <w:lastRenderedPageBreak/>
+    </w:p>
+    <w:p>
+      <w:r>
         <w:t>*</w:t>
       </w:r>
       <w:r>
@@ -1793,6 +1827,7 @@
         </w:numPr>
       </w:pPr>
       <w:r>
+        <w:lastRenderedPageBreak/>
         <w:t>Если не атом =</w:t>
       </w:r>
       <w:r>
@@ -1863,7 +1898,6 @@
         </w:numPr>
       </w:pPr>
       <w:r>
-        <w:lastRenderedPageBreak/>
         <w:t>Если да, то выполняется спец. обработка,</w:t>
       </w:r>
       <w:r>
@@ -1907,10 +1941,7 @@
         <w:t>выражение)</w:t>
       </w:r>
     </w:p>
-    <w:p>
-      <w:bookmarkStart w:id="0" w:name="_GoBack"/>
-      <w:bookmarkEnd w:id="0"/>
-    </w:p>
+    <w:p/>
     <w:sectPr>
       <w:pgSz w:w="11906" w:h="16838"/>
       <w:pgMar w:top="720" w:right="720" w:bottom="720" w:left="720" w:header="708" w:footer="708" w:gutter="0"/>
@@ -4328,7 +4359,7 @@
 </file>
 
 <file path=customXml/itemProps1.xml><?xml version="1.0" encoding="utf-8"?>
-<ds:datastoreItem xmlns:ds="http://schemas.openxmlformats.org/officeDocument/2006/customXml" ds:itemID="{149F6329-726E-4EDE-A875-FC56E34C7EDD}">
+<ds:datastoreItem xmlns:ds="http://schemas.openxmlformats.org/officeDocument/2006/customXml" ds:itemID="{7DB8F595-F63F-4E9C-8274-F5B7E832E477}">
   <ds:schemaRefs>
     <ds:schemaRef ds:uri="http://schemas.openxmlformats.org/officeDocument/2006/bibliography"/>
   </ds:schemaRefs>

</xml_diff>